<commit_message>
Updated to include differences
</commit_message>
<xml_diff>
--- a/CSharp Interview Prep.docx
+++ b/CSharp Interview Prep.docx
@@ -11345,6 +11345,1025 @@
         <w:br/>
         <w:t>– Get information about item’s attribute etc..</w:t>
       </w:r>
+    </w:p>
+    <w:p>
+      <w:pPr>
+        <w:shd w:val="clear" w:color="auto" w:fill="FFFFFF"/>
+        <w:spacing w:before="100" w:beforeAutospacing="1" w:after="100" w:afterAutospacing="1" w:line="240" w:lineRule="auto"/>
+        <w:textAlignment w:val="baseline"/>
+        <w:rPr>
+          <w:rFonts w:eastAsia="Times New Roman" w:cstheme="minorHAnsi"/>
+          <w:b/>
+          <w:bCs/>
+          <w:color w:val="444444"/>
+          <w:lang w:val="en-US" w:eastAsia="en-AI"/>
+        </w:rPr>
+      </w:pPr>
+      <w:r>
+        <w:rPr>
+          <w:rFonts w:eastAsia="Times New Roman" w:cstheme="minorHAnsi"/>
+          <w:b/>
+          <w:bCs/>
+          <w:color w:val="444444"/>
+          <w:lang w:val="en-US" w:eastAsia="en-AI"/>
+        </w:rPr>
+        <w:t>INTERFACES VS ABSTRACT CLASS</w:t>
+      </w:r>
+    </w:p>
+    <w:tbl>
+      <w:tblPr>
+        <w:tblStyle w:val="TableGrid"/>
+        <w:tblW w:w="0" w:type="auto"/>
+        <w:tblLook w:val="04A0" w:firstRow="1" w:lastRow="0" w:firstColumn="1" w:lastColumn="0" w:noHBand="0" w:noVBand="1"/>
+      </w:tblPr>
+      <w:tblGrid>
+        <w:gridCol w:w="4508"/>
+        <w:gridCol w:w="4508"/>
+      </w:tblGrid>
+      <w:tr>
+        <w:tc>
+          <w:tcPr>
+            <w:tcW w:w="4508" w:type="dxa"/>
+          </w:tcPr>
+          <w:p>
+            <w:pPr>
+              <w:spacing w:before="100" w:beforeAutospacing="1" w:after="100" w:afterAutospacing="1"/>
+              <w:jc w:val="center"/>
+              <w:textAlignment w:val="baseline"/>
+              <w:rPr>
+                <w:rFonts w:eastAsia="Times New Roman" w:cstheme="minorHAnsi"/>
+                <w:b/>
+                <w:bCs/>
+                <w:color w:val="444444"/>
+                <w:lang w:val="en-US" w:eastAsia="en-AI"/>
+              </w:rPr>
+            </w:pPr>
+            <w:r>
+              <w:rPr>
+                <w:rFonts w:eastAsia="Times New Roman" w:cstheme="minorHAnsi"/>
+                <w:b/>
+                <w:bCs/>
+                <w:color w:val="444444"/>
+                <w:lang w:val="en-US" w:eastAsia="en-AI"/>
+              </w:rPr>
+              <w:t>ABSTRACT CLASS</w:t>
+            </w:r>
+          </w:p>
+        </w:tc>
+        <w:tc>
+          <w:tcPr>
+            <w:tcW w:w="4508" w:type="dxa"/>
+          </w:tcPr>
+          <w:p>
+            <w:pPr>
+              <w:spacing w:before="100" w:beforeAutospacing="1" w:after="100" w:afterAutospacing="1"/>
+              <w:jc w:val="center"/>
+              <w:textAlignment w:val="baseline"/>
+              <w:rPr>
+                <w:rFonts w:eastAsia="Times New Roman" w:cstheme="minorHAnsi"/>
+                <w:b/>
+                <w:bCs/>
+                <w:color w:val="444444"/>
+                <w:lang w:val="en-US" w:eastAsia="en-AI"/>
+              </w:rPr>
+            </w:pPr>
+            <w:r>
+              <w:rPr>
+                <w:rFonts w:eastAsia="Times New Roman" w:cstheme="minorHAnsi"/>
+                <w:b/>
+                <w:bCs/>
+                <w:color w:val="444444"/>
+                <w:lang w:val="en-US" w:eastAsia="en-AI"/>
+              </w:rPr>
+              <w:t>INTERFACE</w:t>
+            </w:r>
+          </w:p>
+        </w:tc>
+      </w:tr>
+      <w:tr>
+        <w:tc>
+          <w:tcPr>
+            <w:tcW w:w="4508" w:type="dxa"/>
+          </w:tcPr>
+          <w:p>
+            <w:pPr>
+              <w:spacing w:before="100" w:beforeAutospacing="1" w:after="100" w:afterAutospacing="1"/>
+              <w:textAlignment w:val="baseline"/>
+              <w:rPr>
+                <w:rFonts w:eastAsia="Times New Roman" w:cstheme="minorHAnsi"/>
+                <w:color w:val="444444"/>
+                <w:lang w:val="en-US" w:eastAsia="en-AI"/>
+              </w:rPr>
+            </w:pPr>
+            <w:r>
+              <w:rPr>
+                <w:rFonts w:eastAsia="Times New Roman" w:cstheme="minorHAnsi"/>
+                <w:color w:val="444444"/>
+                <w:lang w:val="en-US" w:eastAsia="en-AI"/>
+              </w:rPr>
+              <w:t>Can have method implementation</w:t>
+            </w:r>
+          </w:p>
+        </w:tc>
+        <w:tc>
+          <w:tcPr>
+            <w:tcW w:w="4508" w:type="dxa"/>
+          </w:tcPr>
+          <w:p>
+            <w:pPr>
+              <w:spacing w:before="100" w:beforeAutospacing="1" w:after="100" w:afterAutospacing="1"/>
+              <w:textAlignment w:val="baseline"/>
+              <w:rPr>
+                <w:rFonts w:eastAsia="Times New Roman" w:cstheme="minorHAnsi"/>
+                <w:color w:val="444444"/>
+                <w:lang w:val="en-US" w:eastAsia="en-AI"/>
+              </w:rPr>
+            </w:pPr>
+            <w:r>
+              <w:rPr>
+                <w:rFonts w:eastAsia="Times New Roman" w:cstheme="minorHAnsi"/>
+                <w:color w:val="444444"/>
+                <w:lang w:val="en-US" w:eastAsia="en-AI"/>
+              </w:rPr>
+              <w:t>Cannot have implementation</w:t>
+            </w:r>
+          </w:p>
+        </w:tc>
+      </w:tr>
+      <w:tr>
+        <w:tc>
+          <w:tcPr>
+            <w:tcW w:w="4508" w:type="dxa"/>
+          </w:tcPr>
+          <w:p>
+            <w:pPr>
+              <w:spacing w:before="100" w:beforeAutospacing="1" w:after="100" w:afterAutospacing="1"/>
+              <w:textAlignment w:val="baseline"/>
+              <w:rPr>
+                <w:rFonts w:eastAsia="Times New Roman" w:cstheme="minorHAnsi"/>
+                <w:color w:val="444444"/>
+                <w:lang w:val="en-US" w:eastAsia="en-AI"/>
+              </w:rPr>
+            </w:pPr>
+            <w:r>
+              <w:rPr>
+                <w:rFonts w:eastAsia="Times New Roman" w:cstheme="minorHAnsi"/>
+                <w:color w:val="444444"/>
+                <w:lang w:val="en-US" w:eastAsia="en-AI"/>
+              </w:rPr>
+              <w:t>Can contain fields</w:t>
+            </w:r>
+          </w:p>
+        </w:tc>
+        <w:tc>
+          <w:tcPr>
+            <w:tcW w:w="4508" w:type="dxa"/>
+          </w:tcPr>
+          <w:p>
+            <w:pPr>
+              <w:spacing w:before="100" w:beforeAutospacing="1" w:after="100" w:afterAutospacing="1"/>
+              <w:textAlignment w:val="baseline"/>
+              <w:rPr>
+                <w:rFonts w:eastAsia="Times New Roman" w:cstheme="minorHAnsi"/>
+                <w:color w:val="444444"/>
+                <w:lang w:val="en-US" w:eastAsia="en-AI"/>
+              </w:rPr>
+            </w:pPr>
+            <w:r>
+              <w:rPr>
+                <w:rFonts w:eastAsia="Times New Roman" w:cstheme="minorHAnsi"/>
+                <w:color w:val="444444"/>
+                <w:lang w:val="en-US" w:eastAsia="en-AI"/>
+              </w:rPr>
+              <w:t>Cannot contain fields</w:t>
+            </w:r>
+          </w:p>
+        </w:tc>
+      </w:tr>
+      <w:tr>
+        <w:tc>
+          <w:tcPr>
+            <w:tcW w:w="4508" w:type="dxa"/>
+          </w:tcPr>
+          <w:p>
+            <w:pPr>
+              <w:spacing w:before="100" w:beforeAutospacing="1" w:after="100" w:afterAutospacing="1"/>
+              <w:textAlignment w:val="baseline"/>
+              <w:rPr>
+                <w:rFonts w:eastAsia="Times New Roman" w:cstheme="minorHAnsi"/>
+                <w:color w:val="444444"/>
+                <w:lang w:val="en-US" w:eastAsia="en-AI"/>
+              </w:rPr>
+            </w:pPr>
+            <w:r>
+              <w:rPr>
+                <w:rFonts w:eastAsia="Times New Roman" w:cstheme="minorHAnsi"/>
+                <w:color w:val="444444"/>
+                <w:lang w:val="en-US" w:eastAsia="en-AI"/>
+              </w:rPr>
+              <w:t>Multiple Inheritance cannot be achieved</w:t>
+            </w:r>
+          </w:p>
+        </w:tc>
+        <w:tc>
+          <w:tcPr>
+            <w:tcW w:w="4508" w:type="dxa"/>
+          </w:tcPr>
+          <w:p>
+            <w:pPr>
+              <w:spacing w:before="100" w:beforeAutospacing="1" w:after="100" w:afterAutospacing="1"/>
+              <w:textAlignment w:val="baseline"/>
+              <w:rPr>
+                <w:rFonts w:eastAsia="Times New Roman" w:cstheme="minorHAnsi"/>
+                <w:color w:val="444444"/>
+                <w:lang w:val="en-US" w:eastAsia="en-AI"/>
+              </w:rPr>
+            </w:pPr>
+            <w:r>
+              <w:rPr>
+                <w:rFonts w:eastAsia="Times New Roman" w:cstheme="minorHAnsi"/>
+                <w:color w:val="444444"/>
+                <w:lang w:val="en-US" w:eastAsia="en-AI"/>
+              </w:rPr>
+              <w:t>MI can be achieved</w:t>
+            </w:r>
+          </w:p>
+        </w:tc>
+      </w:tr>
+      <w:tr>
+        <w:tc>
+          <w:tcPr>
+            <w:tcW w:w="4508" w:type="dxa"/>
+          </w:tcPr>
+          <w:p>
+            <w:pPr>
+              <w:spacing w:before="100" w:beforeAutospacing="1" w:after="100" w:afterAutospacing="1"/>
+              <w:textAlignment w:val="baseline"/>
+              <w:rPr>
+                <w:rFonts w:eastAsia="Times New Roman" w:cstheme="minorHAnsi"/>
+                <w:color w:val="444444"/>
+                <w:lang w:val="en-US" w:eastAsia="en-AI"/>
+              </w:rPr>
+            </w:pPr>
+            <w:r>
+              <w:rPr>
+                <w:rFonts w:eastAsia="Times New Roman" w:cstheme="minorHAnsi"/>
+                <w:color w:val="444444"/>
+                <w:lang w:val="en-US" w:eastAsia="en-AI"/>
+              </w:rPr>
+              <w:lastRenderedPageBreak/>
+              <w:t>We can specify different access modifiers</w:t>
+            </w:r>
+          </w:p>
+        </w:tc>
+        <w:tc>
+          <w:tcPr>
+            <w:tcW w:w="4508" w:type="dxa"/>
+          </w:tcPr>
+          <w:p>
+            <w:pPr>
+              <w:spacing w:before="100" w:beforeAutospacing="1" w:after="100" w:afterAutospacing="1"/>
+              <w:textAlignment w:val="baseline"/>
+              <w:rPr>
+                <w:rFonts w:eastAsia="Times New Roman" w:cstheme="minorHAnsi"/>
+                <w:color w:val="444444"/>
+                <w:lang w:val="en-US" w:eastAsia="en-AI"/>
+              </w:rPr>
+            </w:pPr>
+            <w:r>
+              <w:rPr>
+                <w:rFonts w:eastAsia="Times New Roman" w:cstheme="minorHAnsi"/>
+                <w:color w:val="444444"/>
+                <w:lang w:val="en-US" w:eastAsia="en-AI"/>
+              </w:rPr>
+              <w:t>Cannot specify access modifiers</w:t>
+            </w:r>
+          </w:p>
+        </w:tc>
+      </w:tr>
+      <w:tr>
+        <w:tc>
+          <w:tcPr>
+            <w:tcW w:w="4508" w:type="dxa"/>
+          </w:tcPr>
+          <w:p>
+            <w:pPr>
+              <w:spacing w:before="100" w:beforeAutospacing="1" w:after="100" w:afterAutospacing="1"/>
+              <w:textAlignment w:val="baseline"/>
+              <w:rPr>
+                <w:rFonts w:eastAsia="Times New Roman" w:cstheme="minorHAnsi"/>
+                <w:color w:val="444444"/>
+                <w:lang w:val="en-US" w:eastAsia="en-AI"/>
+              </w:rPr>
+            </w:pPr>
+            <w:r>
+              <w:rPr>
+                <w:rFonts w:eastAsia="Times New Roman" w:cstheme="minorHAnsi"/>
+                <w:color w:val="444444"/>
+                <w:lang w:val="en-US" w:eastAsia="en-AI"/>
+              </w:rPr>
+              <w:t>It can be fully, partially or not implemented</w:t>
+            </w:r>
+          </w:p>
+        </w:tc>
+        <w:tc>
+          <w:tcPr>
+            <w:tcW w:w="4508" w:type="dxa"/>
+          </w:tcPr>
+          <w:p>
+            <w:pPr>
+              <w:spacing w:before="100" w:beforeAutospacing="1" w:after="100" w:afterAutospacing="1"/>
+              <w:textAlignment w:val="baseline"/>
+              <w:rPr>
+                <w:rFonts w:eastAsia="Times New Roman" w:cstheme="minorHAnsi"/>
+                <w:color w:val="444444"/>
+                <w:lang w:val="en-US" w:eastAsia="en-AI"/>
+              </w:rPr>
+            </w:pPr>
+            <w:r>
+              <w:rPr>
+                <w:rFonts w:eastAsia="Times New Roman" w:cstheme="minorHAnsi"/>
+                <w:color w:val="444444"/>
+                <w:lang w:val="en-US" w:eastAsia="en-AI"/>
+              </w:rPr>
+              <w:t>It should be fully implemented</w:t>
+            </w:r>
+          </w:p>
+        </w:tc>
+      </w:tr>
+      <w:tr>
+        <w:tc>
+          <w:tcPr>
+            <w:tcW w:w="4508" w:type="dxa"/>
+          </w:tcPr>
+          <w:p>
+            <w:pPr>
+              <w:spacing w:before="100" w:beforeAutospacing="1" w:after="100" w:afterAutospacing="1"/>
+              <w:textAlignment w:val="baseline"/>
+              <w:rPr>
+                <w:rFonts w:eastAsia="Times New Roman" w:cstheme="minorHAnsi"/>
+                <w:color w:val="444444"/>
+                <w:lang w:val="en-US" w:eastAsia="en-AI"/>
+              </w:rPr>
+            </w:pPr>
+            <w:r>
+              <w:rPr>
+                <w:rFonts w:eastAsia="Times New Roman" w:cstheme="minorHAnsi"/>
+                <w:color w:val="444444"/>
+                <w:lang w:val="en-US" w:eastAsia="en-AI"/>
+              </w:rPr>
+              <w:t>Can contain static members</w:t>
+            </w:r>
+          </w:p>
+        </w:tc>
+        <w:tc>
+          <w:tcPr>
+            <w:tcW w:w="4508" w:type="dxa"/>
+          </w:tcPr>
+          <w:p>
+            <w:pPr>
+              <w:spacing w:before="100" w:beforeAutospacing="1" w:after="100" w:afterAutospacing="1"/>
+              <w:textAlignment w:val="baseline"/>
+              <w:rPr>
+                <w:rFonts w:eastAsia="Times New Roman" w:cstheme="minorHAnsi"/>
+                <w:color w:val="444444"/>
+                <w:lang w:val="en-US" w:eastAsia="en-AI"/>
+              </w:rPr>
+            </w:pPr>
+            <w:r>
+              <w:rPr>
+                <w:rFonts w:eastAsia="Times New Roman" w:cstheme="minorHAnsi"/>
+                <w:color w:val="444444"/>
+                <w:lang w:val="en-US" w:eastAsia="en-AI"/>
+              </w:rPr>
+              <w:t>Cannot contain statics</w:t>
+            </w:r>
+          </w:p>
+        </w:tc>
+      </w:tr>
+    </w:tbl>
+    <w:p>
+      <w:pPr>
+        <w:shd w:val="clear" w:color="auto" w:fill="FFFFFF"/>
+        <w:spacing w:before="100" w:beforeAutospacing="1" w:after="100" w:afterAutospacing="1" w:line="240" w:lineRule="auto"/>
+        <w:textAlignment w:val="baseline"/>
+        <w:rPr>
+          <w:rFonts w:eastAsia="Times New Roman" w:cstheme="minorHAnsi"/>
+          <w:color w:val="444444"/>
+          <w:lang w:val="en-US" w:eastAsia="en-AI"/>
+        </w:rPr>
+      </w:pPr>
+      <w:r>
+        <w:rPr>
+          <w:rFonts w:eastAsia="Times New Roman" w:cstheme="minorHAnsi"/>
+          <w:b/>
+          <w:bCs/>
+          <w:color w:val="444444"/>
+          <w:lang w:val="en-US" w:eastAsia="en-AI"/>
+        </w:rPr>
+        <w:t>CONST VS READONLY</w:t>
+      </w:r>
+    </w:p>
+    <w:tbl>
+      <w:tblPr>
+        <w:tblStyle w:val="TableGrid"/>
+        <w:tblW w:w="0" w:type="auto"/>
+        <w:tblLook w:val="04A0" w:firstRow="1" w:lastRow="0" w:firstColumn="1" w:lastColumn="0" w:noHBand="0" w:noVBand="1"/>
+      </w:tblPr>
+      <w:tblGrid>
+        <w:gridCol w:w="4508"/>
+        <w:gridCol w:w="4508"/>
+      </w:tblGrid>
+      <w:tr>
+        <w:tc>
+          <w:tcPr>
+            <w:tcW w:w="4508" w:type="dxa"/>
+          </w:tcPr>
+          <w:p>
+            <w:pPr>
+              <w:jc w:val="center"/>
+              <w:rPr>
+                <w:rFonts w:eastAsia="Times New Roman" w:cstheme="minorHAnsi"/>
+                <w:b/>
+                <w:bCs/>
+                <w:color w:val="444444"/>
+                <w:lang w:val="en-US" w:eastAsia="en-AI"/>
+              </w:rPr>
+            </w:pPr>
+            <w:r>
+              <w:rPr>
+                <w:rFonts w:eastAsia="Times New Roman" w:cstheme="minorHAnsi"/>
+                <w:b/>
+                <w:bCs/>
+                <w:color w:val="444444"/>
+                <w:lang w:val="en-US" w:eastAsia="en-AI"/>
+              </w:rPr>
+              <w:t>CONST</w:t>
+            </w:r>
+          </w:p>
+        </w:tc>
+        <w:tc>
+          <w:tcPr>
+            <w:tcW w:w="4508" w:type="dxa"/>
+          </w:tcPr>
+          <w:p>
+            <w:pPr>
+              <w:jc w:val="center"/>
+              <w:rPr>
+                <w:rFonts w:eastAsia="Times New Roman" w:cstheme="minorHAnsi"/>
+                <w:color w:val="444444"/>
+                <w:lang w:val="en-US" w:eastAsia="en-AI"/>
+              </w:rPr>
+            </w:pPr>
+            <w:r>
+              <w:rPr>
+                <w:rFonts w:eastAsia="Times New Roman" w:cstheme="minorHAnsi"/>
+                <w:b/>
+                <w:bCs/>
+                <w:color w:val="444444"/>
+                <w:lang w:val="en-US" w:eastAsia="en-AI"/>
+              </w:rPr>
+              <w:t>READONLY</w:t>
+            </w:r>
+          </w:p>
+        </w:tc>
+      </w:tr>
+      <w:tr>
+        <w:tc>
+          <w:tcPr>
+            <w:tcW w:w="4508" w:type="dxa"/>
+          </w:tcPr>
+          <w:p>
+            <w:pPr>
+              <w:rPr>
+                <w:rFonts w:eastAsia="Times New Roman" w:cstheme="minorHAnsi"/>
+                <w:color w:val="444444"/>
+                <w:lang w:val="en-US" w:eastAsia="en-AI"/>
+              </w:rPr>
+            </w:pPr>
+            <w:r>
+              <w:rPr>
+                <w:rFonts w:eastAsia="Times New Roman" w:cstheme="minorHAnsi"/>
+                <w:color w:val="444444"/>
+                <w:lang w:val="en-US" w:eastAsia="en-AI"/>
+              </w:rPr>
+              <w:t>It is a compile time constant</w:t>
+            </w:r>
+          </w:p>
+        </w:tc>
+        <w:tc>
+          <w:tcPr>
+            <w:tcW w:w="4508" w:type="dxa"/>
+          </w:tcPr>
+          <w:p>
+            <w:pPr>
+              <w:rPr>
+                <w:rFonts w:eastAsia="Times New Roman" w:cstheme="minorHAnsi"/>
+                <w:color w:val="444444"/>
+                <w:lang w:val="en-US" w:eastAsia="en-AI"/>
+              </w:rPr>
+            </w:pPr>
+            <w:r>
+              <w:rPr>
+                <w:rFonts w:eastAsia="Times New Roman" w:cstheme="minorHAnsi"/>
+                <w:color w:val="444444"/>
+                <w:lang w:val="en-US" w:eastAsia="en-AI"/>
+              </w:rPr>
+              <w:t>It is assigned at runtime</w:t>
+            </w:r>
+          </w:p>
+        </w:tc>
+      </w:tr>
+      <w:tr>
+        <w:tc>
+          <w:tcPr>
+            <w:tcW w:w="4508" w:type="dxa"/>
+          </w:tcPr>
+          <w:p>
+            <w:pPr>
+              <w:rPr>
+                <w:rFonts w:eastAsia="Times New Roman" w:cstheme="minorHAnsi"/>
+                <w:color w:val="444444"/>
+                <w:lang w:val="en-US" w:eastAsia="en-AI"/>
+              </w:rPr>
+            </w:pPr>
+            <w:r>
+              <w:rPr>
+                <w:rFonts w:eastAsia="Times New Roman" w:cstheme="minorHAnsi"/>
+                <w:color w:val="444444"/>
+                <w:lang w:val="en-US" w:eastAsia="en-AI"/>
+              </w:rPr>
+              <w:t>Necessary to assign value during declaration</w:t>
+            </w:r>
+          </w:p>
+        </w:tc>
+        <w:tc>
+          <w:tcPr>
+            <w:tcW w:w="4508" w:type="dxa"/>
+          </w:tcPr>
+          <w:p>
+            <w:pPr>
+              <w:rPr>
+                <w:rFonts w:eastAsia="Times New Roman" w:cstheme="minorHAnsi"/>
+                <w:color w:val="444444"/>
+                <w:lang w:val="en-US" w:eastAsia="en-AI"/>
+              </w:rPr>
+            </w:pPr>
+            <w:r>
+              <w:rPr>
+                <w:rFonts w:eastAsia="Times New Roman" w:cstheme="minorHAnsi"/>
+                <w:color w:val="444444"/>
+                <w:lang w:val="en-US" w:eastAsia="en-AI"/>
+              </w:rPr>
+              <w:t>Can be assigned in constructors also</w:t>
+            </w:r>
+          </w:p>
+        </w:tc>
+      </w:tr>
+      <w:tr>
+        <w:tc>
+          <w:tcPr>
+            <w:tcW w:w="4508" w:type="dxa"/>
+          </w:tcPr>
+          <w:p>
+            <w:pPr>
+              <w:rPr>
+                <w:rFonts w:eastAsia="Times New Roman" w:cstheme="minorHAnsi"/>
+                <w:color w:val="444444"/>
+                <w:lang w:val="en-US" w:eastAsia="en-AI"/>
+              </w:rPr>
+            </w:pPr>
+            <w:r>
+              <w:rPr>
+                <w:rFonts w:eastAsia="Times New Roman" w:cstheme="minorHAnsi"/>
+                <w:color w:val="444444"/>
+                <w:lang w:val="en-US" w:eastAsia="en-AI"/>
+              </w:rPr>
+              <w:t>It cannot be static</w:t>
+            </w:r>
+          </w:p>
+        </w:tc>
+        <w:tc>
+          <w:tcPr>
+            <w:tcW w:w="4508" w:type="dxa"/>
+          </w:tcPr>
+          <w:p>
+            <w:pPr>
+              <w:rPr>
+                <w:rFonts w:eastAsia="Times New Roman" w:cstheme="minorHAnsi"/>
+                <w:color w:val="444444"/>
+                <w:lang w:val="en-US" w:eastAsia="en-AI"/>
+              </w:rPr>
+            </w:pPr>
+            <w:r>
+              <w:rPr>
+                <w:rFonts w:eastAsia="Times New Roman" w:cstheme="minorHAnsi"/>
+                <w:color w:val="444444"/>
+                <w:lang w:val="en-US" w:eastAsia="en-AI"/>
+              </w:rPr>
+              <w:t>Can be static</w:t>
+            </w:r>
+          </w:p>
+        </w:tc>
+      </w:tr>
+      <w:tr>
+        <w:tc>
+          <w:tcPr>
+            <w:tcW w:w="4508" w:type="dxa"/>
+          </w:tcPr>
+          <w:p>
+            <w:pPr>
+              <w:rPr>
+                <w:rFonts w:eastAsia="Times New Roman" w:cstheme="minorHAnsi"/>
+                <w:color w:val="444444"/>
+                <w:lang w:val="en-US" w:eastAsia="en-AI"/>
+              </w:rPr>
+            </w:pPr>
+            <w:r>
+              <w:rPr>
+                <w:rFonts w:eastAsia="Times New Roman" w:cstheme="minorHAnsi"/>
+                <w:color w:val="444444"/>
+                <w:lang w:val="en-US" w:eastAsia="en-AI"/>
+              </w:rPr>
+              <w:t>Accessed using class name</w:t>
+            </w:r>
+          </w:p>
+        </w:tc>
+        <w:tc>
+          <w:tcPr>
+            <w:tcW w:w="4508" w:type="dxa"/>
+          </w:tcPr>
+          <w:p>
+            <w:pPr>
+              <w:rPr>
+                <w:rFonts w:eastAsia="Times New Roman" w:cstheme="minorHAnsi"/>
+                <w:color w:val="444444"/>
+                <w:lang w:val="en-US" w:eastAsia="en-AI"/>
+              </w:rPr>
+            </w:pPr>
+            <w:r>
+              <w:rPr>
+                <w:rFonts w:eastAsia="Times New Roman" w:cstheme="minorHAnsi"/>
+                <w:color w:val="444444"/>
+                <w:lang w:val="en-US" w:eastAsia="en-AI"/>
+              </w:rPr>
+              <w:t>Object reference</w:t>
+            </w:r>
+          </w:p>
+        </w:tc>
+      </w:tr>
+      <w:tr>
+        <w:tc>
+          <w:tcPr>
+            <w:tcW w:w="4508" w:type="dxa"/>
+          </w:tcPr>
+          <w:p>
+            <w:pPr>
+              <w:rPr>
+                <w:rFonts w:eastAsia="Times New Roman" w:cstheme="minorHAnsi"/>
+                <w:color w:val="444444"/>
+                <w:lang w:val="en-US" w:eastAsia="en-AI"/>
+              </w:rPr>
+            </w:pPr>
+            <w:r>
+              <w:rPr>
+                <w:rFonts w:eastAsia="Times New Roman" w:cstheme="minorHAnsi"/>
+                <w:color w:val="444444"/>
+                <w:lang w:val="en-US" w:eastAsia="en-AI"/>
+              </w:rPr>
+              <w:t>Can be declared inside a method</w:t>
+            </w:r>
+          </w:p>
+        </w:tc>
+        <w:tc>
+          <w:tcPr>
+            <w:tcW w:w="4508" w:type="dxa"/>
+          </w:tcPr>
+          <w:p>
+            <w:pPr>
+              <w:rPr>
+                <w:rFonts w:eastAsia="Times New Roman" w:cstheme="minorHAnsi"/>
+                <w:color w:val="444444"/>
+                <w:lang w:val="en-US" w:eastAsia="en-AI"/>
+              </w:rPr>
+            </w:pPr>
+            <w:r>
+              <w:rPr>
+                <w:rFonts w:eastAsia="Times New Roman" w:cstheme="minorHAnsi"/>
+                <w:color w:val="444444"/>
+                <w:lang w:val="en-US" w:eastAsia="en-AI"/>
+              </w:rPr>
+              <w:t>Cannot</w:t>
+            </w:r>
+          </w:p>
+        </w:tc>
+      </w:tr>
+    </w:tbl>
+    <w:p>
+      <w:pPr>
+        <w:rPr>
+          <w:rFonts w:eastAsia="Times New Roman" w:cstheme="minorHAnsi"/>
+          <w:color w:val="444444"/>
+          <w:lang w:val="en-US" w:eastAsia="en-AI"/>
+        </w:rPr>
+      </w:pPr>
+    </w:p>
+    <w:p>
+      <w:pPr>
+        <w:rPr>
+          <w:rFonts w:eastAsia="Times New Roman" w:cstheme="minorHAnsi"/>
+          <w:b/>
+          <w:bCs/>
+          <w:color w:val="444444"/>
+          <w:lang w:val="en-US" w:eastAsia="en-AI"/>
+        </w:rPr>
+      </w:pPr>
+      <w:r>
+        <w:rPr>
+          <w:rFonts w:eastAsia="Times New Roman" w:cstheme="minorHAnsi"/>
+          <w:b/>
+          <w:bCs/>
+          <w:color w:val="444444"/>
+          <w:lang w:val="en-US" w:eastAsia="en-AI"/>
+        </w:rPr>
+        <w:t>DELEGATE VS EVENT</w:t>
+      </w:r>
+    </w:p>
+    <w:tbl>
+      <w:tblPr>
+        <w:tblStyle w:val="TableGrid"/>
+        <w:tblW w:w="0" w:type="auto"/>
+        <w:tblLook w:val="04A0" w:firstRow="1" w:lastRow="0" w:firstColumn="1" w:lastColumn="0" w:noHBand="0" w:noVBand="1"/>
+      </w:tblPr>
+      <w:tblGrid>
+        <w:gridCol w:w="4508"/>
+        <w:gridCol w:w="4508"/>
+      </w:tblGrid>
+      <w:tr>
+        <w:tc>
+          <w:tcPr>
+            <w:tcW w:w="4508" w:type="dxa"/>
+          </w:tcPr>
+          <w:p>
+            <w:pPr>
+              <w:jc w:val="center"/>
+              <w:rPr>
+                <w:rFonts w:eastAsia="Times New Roman" w:cstheme="minorHAnsi"/>
+                <w:b/>
+                <w:bCs/>
+                <w:color w:val="444444"/>
+                <w:lang w:val="en-US" w:eastAsia="en-AI"/>
+              </w:rPr>
+            </w:pPr>
+            <w:r>
+              <w:rPr>
+                <w:rFonts w:eastAsia="Times New Roman" w:cstheme="minorHAnsi"/>
+                <w:b/>
+                <w:bCs/>
+                <w:color w:val="444444"/>
+                <w:lang w:val="en-US" w:eastAsia="en-AI"/>
+              </w:rPr>
+              <w:t>DELEGATE</w:t>
+            </w:r>
+          </w:p>
+        </w:tc>
+        <w:tc>
+          <w:tcPr>
+            <w:tcW w:w="4508" w:type="dxa"/>
+          </w:tcPr>
+          <w:p>
+            <w:pPr>
+              <w:jc w:val="center"/>
+              <w:rPr>
+                <w:rFonts w:eastAsia="Times New Roman" w:cstheme="minorHAnsi"/>
+                <w:color w:val="444444"/>
+                <w:lang w:val="en-US" w:eastAsia="en-AI"/>
+              </w:rPr>
+            </w:pPr>
+            <w:r>
+              <w:rPr>
+                <w:rFonts w:eastAsia="Times New Roman" w:cstheme="minorHAnsi"/>
+                <w:b/>
+                <w:bCs/>
+                <w:color w:val="444444"/>
+                <w:lang w:val="en-US" w:eastAsia="en-AI"/>
+              </w:rPr>
+              <w:t>EVENT</w:t>
+            </w:r>
+          </w:p>
+        </w:tc>
+      </w:tr>
+      <w:tr>
+        <w:tc>
+          <w:tcPr>
+            <w:tcW w:w="4508" w:type="dxa"/>
+          </w:tcPr>
+          <w:p>
+            <w:pPr>
+              <w:rPr>
+                <w:rFonts w:eastAsia="Times New Roman" w:cstheme="minorHAnsi"/>
+                <w:color w:val="444444"/>
+                <w:lang w:val="en-US" w:eastAsia="en-AI"/>
+              </w:rPr>
+            </w:pPr>
+            <w:r>
+              <w:rPr>
+                <w:rFonts w:eastAsia="Times New Roman" w:cstheme="minorHAnsi"/>
+                <w:color w:val="444444"/>
+                <w:lang w:val="en-US" w:eastAsia="en-AI"/>
+              </w:rPr>
+              <w:t>It is basically a type safe function pointer</w:t>
+            </w:r>
+            <w:r>
+              <w:rPr>
+                <w:rFonts w:eastAsia="Times New Roman" w:cstheme="minorHAnsi"/>
+                <w:color w:val="444444"/>
+                <w:lang w:val="en-US" w:eastAsia="en-AI"/>
+              </w:rPr>
+              <w:t>.</w:t>
+            </w:r>
+          </w:p>
+        </w:tc>
+        <w:tc>
+          <w:tcPr>
+            <w:tcW w:w="4508" w:type="dxa"/>
+          </w:tcPr>
+          <w:p>
+            <w:pPr>
+              <w:rPr>
+                <w:rFonts w:eastAsia="Times New Roman" w:cstheme="minorHAnsi"/>
+                <w:color w:val="444444"/>
+                <w:lang w:val="en-US" w:eastAsia="en-AI"/>
+              </w:rPr>
+            </w:pPr>
+            <w:r>
+              <w:rPr>
+                <w:rFonts w:eastAsia="Times New Roman" w:cstheme="minorHAnsi"/>
+                <w:color w:val="444444"/>
+                <w:lang w:val="en-US" w:eastAsia="en-AI"/>
+              </w:rPr>
+              <w:t>It is an event notification mechanism that depends on delegates</w:t>
+            </w:r>
+            <w:r>
+              <w:rPr>
+                <w:rFonts w:eastAsia="Times New Roman" w:cstheme="minorHAnsi"/>
+                <w:color w:val="444444"/>
+                <w:lang w:val="en-US" w:eastAsia="en-AI"/>
+              </w:rPr>
+              <w:t>.</w:t>
+            </w:r>
+          </w:p>
+        </w:tc>
+      </w:tr>
+      <w:tr>
+        <w:tc>
+          <w:tcPr>
+            <w:tcW w:w="4508" w:type="dxa"/>
+          </w:tcPr>
+          <w:p>
+            <w:pPr>
+              <w:rPr>
+                <w:rFonts w:eastAsia="Times New Roman" w:cstheme="minorHAnsi"/>
+                <w:color w:val="444444"/>
+                <w:lang w:val="en-US" w:eastAsia="en-AI"/>
+              </w:rPr>
+            </w:pPr>
+            <w:r>
+              <w:rPr>
+                <w:rFonts w:eastAsia="Times New Roman" w:cstheme="minorHAnsi"/>
+                <w:color w:val="444444"/>
+                <w:lang w:val="en-US" w:eastAsia="en-AI"/>
+              </w:rPr>
+              <w:t>= as well as += can be used to assign a method</w:t>
+            </w:r>
+          </w:p>
+        </w:tc>
+        <w:tc>
+          <w:tcPr>
+            <w:tcW w:w="4508" w:type="dxa"/>
+          </w:tcPr>
+          <w:p>
+            <w:pPr>
+              <w:rPr>
+                <w:rFonts w:eastAsia="Times New Roman" w:cstheme="minorHAnsi"/>
+                <w:color w:val="444444"/>
+                <w:lang w:val="en-US" w:eastAsia="en-AI"/>
+              </w:rPr>
+            </w:pPr>
+            <w:r>
+              <w:rPr>
+                <w:rFonts w:eastAsia="Times New Roman" w:cstheme="minorHAnsi"/>
+                <w:color w:val="444444"/>
+                <w:lang w:val="en-US" w:eastAsia="en-AI"/>
+              </w:rPr>
+              <w:t>Only += and -= is used</w:t>
+            </w:r>
+          </w:p>
+        </w:tc>
+      </w:tr>
+      <w:tr>
+        <w:tc>
+          <w:tcPr>
+            <w:tcW w:w="4508" w:type="dxa"/>
+          </w:tcPr>
+          <w:p>
+            <w:pPr>
+              <w:rPr>
+                <w:rFonts w:eastAsia="Times New Roman" w:cstheme="minorHAnsi"/>
+                <w:color w:val="444444"/>
+                <w:lang w:val="en-US" w:eastAsia="en-AI"/>
+              </w:rPr>
+            </w:pPr>
+            <w:r>
+              <w:rPr>
+                <w:rFonts w:eastAsia="Times New Roman" w:cstheme="minorHAnsi"/>
+                <w:color w:val="444444"/>
+                <w:lang w:val="en-US" w:eastAsia="en-AI"/>
+              </w:rPr>
+              <w:t>It is an independent concept</w:t>
+            </w:r>
+          </w:p>
+        </w:tc>
+        <w:tc>
+          <w:tcPr>
+            <w:tcW w:w="4508" w:type="dxa"/>
+          </w:tcPr>
+          <w:p>
+            <w:pPr>
+              <w:rPr>
+                <w:rFonts w:eastAsia="Times New Roman" w:cstheme="minorHAnsi"/>
+                <w:color w:val="444444"/>
+                <w:lang w:val="en-US" w:eastAsia="en-AI"/>
+              </w:rPr>
+            </w:pPr>
+            <w:r>
+              <w:rPr>
+                <w:rFonts w:eastAsia="Times New Roman" w:cstheme="minorHAnsi"/>
+                <w:color w:val="444444"/>
+                <w:lang w:val="en-US" w:eastAsia="en-AI"/>
+              </w:rPr>
+              <w:t>Wrapper around delegate</w:t>
+            </w:r>
+          </w:p>
+        </w:tc>
+      </w:tr>
+      <w:tr>
+        <w:tc>
+          <w:tcPr>
+            <w:tcW w:w="4508" w:type="dxa"/>
+          </w:tcPr>
+          <w:p>
+            <w:pPr>
+              <w:rPr>
+                <w:rFonts w:eastAsia="Times New Roman" w:cstheme="minorHAnsi"/>
+                <w:color w:val="444444"/>
+                <w:lang w:val="en-US" w:eastAsia="en-AI"/>
+              </w:rPr>
+            </w:pPr>
+            <w:r>
+              <w:rPr>
+                <w:rFonts w:eastAsia="Times New Roman" w:cstheme="minorHAnsi"/>
+                <w:color w:val="444444"/>
+                <w:lang w:val="en-US" w:eastAsia="en-AI"/>
+              </w:rPr>
+              <w:t>Accessed using Class Name</w:t>
+            </w:r>
+          </w:p>
+        </w:tc>
+        <w:tc>
+          <w:tcPr>
+            <w:tcW w:w="4508" w:type="dxa"/>
+          </w:tcPr>
+          <w:p>
+            <w:pPr>
+              <w:rPr>
+                <w:rFonts w:eastAsia="Times New Roman" w:cstheme="minorHAnsi"/>
+                <w:color w:val="444444"/>
+                <w:lang w:val="en-US" w:eastAsia="en-AI"/>
+              </w:rPr>
+            </w:pPr>
+            <w:r>
+              <w:rPr>
+                <w:rFonts w:eastAsia="Times New Roman" w:cstheme="minorHAnsi"/>
+                <w:color w:val="444444"/>
+                <w:lang w:val="en-US" w:eastAsia="en-AI"/>
+              </w:rPr>
+              <w:t>Accessed using class object</w:t>
+            </w:r>
+          </w:p>
+        </w:tc>
+      </w:tr>
+    </w:tbl>
+    <w:p>
+      <w:pPr>
+        <w:rPr>
+          <w:rFonts w:eastAsia="Times New Roman" w:cstheme="minorHAnsi"/>
+          <w:b/>
+          <w:bCs/>
+          <w:color w:val="444444"/>
+          <w:lang w:val="en-US" w:eastAsia="en-AI"/>
+        </w:rPr>
+      </w:pPr>
     </w:p>
     <w:p>
       <w:pPr>
@@ -15224,6 +16243,25 @@
     <w:basedOn w:val="DefaultParagraphFont"/>
     <w:rsid w:val="003466A0"/>
   </w:style>
+  <w:style w:type="table" w:styleId="TableGrid">
+    <w:name w:val="Table Grid"/>
+    <w:basedOn w:val="TableNormal"/>
+    <w:uiPriority w:val="39"/>
+    <w:rsid w:val="00BC1377"/>
+    <w:pPr>
+      <w:spacing w:after="0" w:line="240" w:lineRule="auto"/>
+    </w:pPr>
+    <w:tblPr>
+      <w:tblBorders>
+        <w:top w:val="single" w:sz="4" w:space="0" w:color="auto"/>
+        <w:left w:val="single" w:sz="4" w:space="0" w:color="auto"/>
+        <w:bottom w:val="single" w:sz="4" w:space="0" w:color="auto"/>
+        <w:right w:val="single" w:sz="4" w:space="0" w:color="auto"/>
+        <w:insideH w:val="single" w:sz="4" w:space="0" w:color="auto"/>
+        <w:insideV w:val="single" w:sz="4" w:space="0" w:color="auto"/>
+      </w:tblBorders>
+    </w:tblPr>
+  </w:style>
 </w:styles>
 </file>
 

</xml_diff>

<commit_message>
Pass by Value vs Pass by reference
</commit_message>
<xml_diff>
--- a/CSharp Interview Prep.docx
+++ b/CSharp Interview Prep.docx
@@ -113,6 +113,20 @@
         <w:rPr>
           <w:lang w:val="en-US"/>
         </w:rPr>
+        <w:t>A class must be open for extension and closed for modification.</w:t>
+      </w:r>
+    </w:p>
+    <w:p>
+      <w:pPr>
+        <w:jc w:val="both"/>
+        <w:rPr>
+          <w:lang w:val="en-US"/>
+        </w:rPr>
+      </w:pPr>
+      <w:r>
+        <w:rPr>
+          <w:lang w:val="en-US"/>
+        </w:rPr>
         <w:t>public class Employee</w:t>
       </w:r>
     </w:p>
@@ -459,6 +473,7 @@
         <w:rPr>
           <w:lang w:val="en-US"/>
         </w:rPr>
+        <w:lastRenderedPageBreak/>
         <w:t>{</w:t>
       </w:r>
     </w:p>
@@ -473,7 +488,6 @@
         <w:rPr>
           <w:lang w:val="en-US"/>
         </w:rPr>
-        <w:lastRenderedPageBreak/>
         <w:tab/>
       </w:r>
       <w:r>
@@ -881,7 +895,7 @@
           <w:color w:val="161616"/>
           <w:shd w:val="clear" w:color="auto" w:fill="FCFCFC"/>
         </w:rPr>
-        <w:t xml:space="preserve">Interface segregation principle is required to solve the design problem of the application. When all the tasks are done by a single class or in other words, one class is used in almost all the application classes then it has become a fat class with overburden. Inheriting such class will results in having sharing </w:t>
+        <w:t xml:space="preserve">Interface segregation principle is required to solve the design problem of the application. When all the tasks are done by a single class or in other words, one class is used in almost all the application classes </w:t>
       </w:r>
       <w:r>
         <w:rPr>
@@ -890,7 +904,7 @@
           <w:shd w:val="clear" w:color="auto" w:fill="FCFCFC"/>
         </w:rPr>
         <w:lastRenderedPageBreak/>
-        <w:t>methods which are not relevant to derived classes but its there in the base class so that will inherit in the derived class.</w:t>
+        <w:t>then it has become a fat class with overburden. Inheriting such class will results in having sharing methods which are not relevant to derived classes but its there in the base class so that will inherit in the derived class.</w:t>
       </w:r>
     </w:p>
     <w:p>
@@ -14571,7 +14585,25 @@
                 <w:shd w:val="clear" w:color="auto" w:fill="FFFFFF"/>
                 <w:lang w:val="en-US"/>
               </w:rPr>
-              <w:t>Dictionary is a generic collection. So it can store key-value pairs of specific data types.</w:t>
+              <w:t xml:space="preserve">Dictionary is a </w:t>
+            </w:r>
+            <w:r>
+              <w:rPr>
+                <w:rFonts w:cstheme="minorHAnsi"/>
+                <w:color w:val="2F2E2E"/>
+                <w:shd w:val="clear" w:color="auto" w:fill="FFFFFF"/>
+                <w:lang w:val="en-US"/>
+              </w:rPr>
+              <w:t>statically</w:t>
+            </w:r>
+            <w:r>
+              <w:rPr>
+                <w:rFonts w:cstheme="minorHAnsi"/>
+                <w:color w:val="2F2E2E"/>
+                <w:shd w:val="clear" w:color="auto" w:fill="FFFFFF"/>
+                <w:lang w:val="en-US"/>
+              </w:rPr>
+              <w:t xml:space="preserve"> collection. So it can store key-value pairs of specific data types.</w:t>
             </w:r>
           </w:p>
         </w:tc>
@@ -14624,58 +14656,6 @@
                 <w:lang w:val="en-US"/>
               </w:rPr>
               <w:t>Data retrieval is faster than Hashtable.</w:t>
-            </w:r>
-          </w:p>
-        </w:tc>
-      </w:tr>
-      <w:tr>
-        <w:tc>
-          <w:tcPr>
-            <w:tcW w:w="4508" w:type="dxa"/>
-          </w:tcPr>
-          <w:p>
-            <w:pPr>
-              <w:jc w:val="both"/>
-              <w:rPr>
-                <w:rFonts w:cstheme="minorHAnsi"/>
-                <w:color w:val="2F2E2E"/>
-                <w:shd w:val="clear" w:color="auto" w:fill="FFFFFF"/>
-                <w:lang w:val="en-US"/>
-              </w:rPr>
-            </w:pPr>
-            <w:r>
-              <w:rPr>
-                <w:rFonts w:cstheme="minorHAnsi"/>
-                <w:color w:val="2F2E2E"/>
-                <w:shd w:val="clear" w:color="auto" w:fill="FFFFFF"/>
-                <w:lang w:val="en-US"/>
-              </w:rPr>
-              <w:t>Hashtable is not a generic type</w:t>
-            </w:r>
-          </w:p>
-        </w:tc>
-        <w:tc>
-          <w:tcPr>
-            <w:tcW w:w="4508" w:type="dxa"/>
-          </w:tcPr>
-          <w:p>
-            <w:pPr>
-              <w:jc w:val="both"/>
-              <w:rPr>
-                <w:rFonts w:cstheme="minorHAnsi"/>
-                <w:color w:val="2F2E2E"/>
-                <w:shd w:val="clear" w:color="auto" w:fill="FFFFFF"/>
-                <w:lang w:val="en-US"/>
-              </w:rPr>
-            </w:pPr>
-            <w:r>
-              <w:rPr>
-                <w:rFonts w:cstheme="minorHAnsi"/>
-                <w:color w:val="2F2E2E"/>
-                <w:shd w:val="clear" w:color="auto" w:fill="FFFFFF"/>
-                <w:lang w:val="en-US"/>
-              </w:rPr>
-              <w:t>Dictionary is generic</w:t>
             </w:r>
           </w:p>
         </w:tc>
@@ -14806,7 +14786,6 @@
                 <w:shd w:val="clear" w:color="auto" w:fill="FFFFFF"/>
                 <w:lang w:val="en-US"/>
               </w:rPr>
-              <w:lastRenderedPageBreak/>
               <w:t>Order of insertion is not maintained in hashtable</w:t>
             </w:r>
           </w:p>
@@ -15453,27 +15432,27 @@
           <w:shd w:val="clear" w:color="auto" w:fill="FFFFFF"/>
           <w:lang w:val="en-US"/>
         </w:rPr>
+        <w:t>Monitor</w:t>
+      </w:r>
+    </w:p>
+    <w:p>
+      <w:pPr>
+        <w:jc w:val="both"/>
+        <w:rPr>
+          <w:rFonts w:cstheme="minorHAnsi"/>
+          <w:color w:val="2F2E2E"/>
+          <w:shd w:val="clear" w:color="auto" w:fill="FFFFFF"/>
+          <w:lang w:val="en-US"/>
+        </w:rPr>
+      </w:pPr>
+      <w:r>
+        <w:rPr>
+          <w:rFonts w:cstheme="minorHAnsi"/>
+          <w:color w:val="2F2E2E"/>
+          <w:shd w:val="clear" w:color="auto" w:fill="FFFFFF"/>
+          <w:lang w:val="en-US"/>
+        </w:rPr>
         <w:lastRenderedPageBreak/>
-        <w:t>Monitor</w:t>
-      </w:r>
-    </w:p>
-    <w:p>
-      <w:pPr>
-        <w:jc w:val="both"/>
-        <w:rPr>
-          <w:rFonts w:cstheme="minorHAnsi"/>
-          <w:color w:val="2F2E2E"/>
-          <w:shd w:val="clear" w:color="auto" w:fill="FFFFFF"/>
-          <w:lang w:val="en-US"/>
-        </w:rPr>
-      </w:pPr>
-      <w:r>
-        <w:rPr>
-          <w:rFonts w:cstheme="minorHAnsi"/>
-          <w:color w:val="2F2E2E"/>
-          <w:shd w:val="clear" w:color="auto" w:fill="FFFFFF"/>
-          <w:lang w:val="en-US"/>
-        </w:rPr>
         <w:t>The Monitor class in C# provides a mechanism that synchronizes access to objects. Let us simplify the above definition. In simple words, we can say that, like the lock, we can also use this class to protect shared resources in a multi-threaded environment. This can be done by acquiring an exclusive lock on the object so that only one thread can enter into the critical section at any given point of time.</w:t>
       </w:r>
     </w:p>
@@ -15781,8 +15760,17 @@
           <w:shd w:val="clear" w:color="auto" w:fill="FFFFFF"/>
           <w:lang w:val="en-US"/>
         </w:rPr>
+        <w:t xml:space="preserve">For example, let’s say we have two threads Thread1 and Thread2 and at the same time let say we have two resources Resource1 and Resource2. The Thread1 locked the Resource1 and trying to acquire a </w:t>
+      </w:r>
+      <w:r>
+        <w:rPr>
+          <w:rFonts w:cstheme="minorHAnsi"/>
+          <w:color w:val="2F2E2E"/>
+          <w:shd w:val="clear" w:color="auto" w:fill="FFFFFF"/>
+          <w:lang w:val="en-US"/>
+        </w:rPr>
         <w:lastRenderedPageBreak/>
-        <w:t>For example, let’s say we have two threads Thread1 and Thread2 and at the same time let say we have two resources Resource1 and Resource2. The Thread1 locked the Resource1 and trying to acquire a lock on Respurce2. At the same time, Thread2 acquired a lock on Resource2 and trying to acquire a lock on Resource1.</w:t>
+        <w:t>lock on Respurce2. At the same time, Thread2 acquired a lock on Resource2 and trying to acquire a lock on Resource1.</w:t>
       </w:r>
     </w:p>
     <w:p>
@@ -15832,6 +15820,15 @@
           <w:lang w:val="en-US"/>
         </w:rPr>
         <w:t>by using Monitor.TryEnter method</w:t>
+      </w:r>
+      <w:r>
+        <w:rPr>
+          <w:rFonts w:cstheme="minorHAnsi"/>
+          <w:color w:val="2F2E2E"/>
+          <w:shd w:val="clear" w:color="auto" w:fill="FFFFFF"/>
+          <w:lang w:val="en-US"/>
+        </w:rPr>
+        <w:t xml:space="preserve"> and setting a timeout value</w:t>
       </w:r>
     </w:p>
     <w:p>
@@ -20135,6 +20132,18 @@
       </w:tblBorders>
     </w:tblPr>
   </w:style>
+  <w:style w:type="character" w:styleId="FollowedHyperlink">
+    <w:name w:val="FollowedHyperlink"/>
+    <w:basedOn w:val="DefaultParagraphFont"/>
+    <w:uiPriority w:val="99"/>
+    <w:semiHidden/>
+    <w:unhideWhenUsed/>
+    <w:rsid w:val="007D2AC1"/>
+    <w:rPr>
+      <w:color w:val="954F72" w:themeColor="followedHyperlink"/>
+      <w:u w:val="single"/>
+    </w:rPr>
+  </w:style>
 </w:styles>
 </file>
 

</xml_diff>